<commit_message>
nueva guía, Programacion orientada a objetos
</commit_message>
<xml_diff>
--- a/LINKS.docx
+++ b/LINKS.docx
@@ -51,10 +51,16 @@
       </w:r>
     </w:p>
     <w:p>
+      <w:pPr>
+        <w:rPr>
+          <w:lang w:val="en-US"/>
+        </w:rPr>
+      </w:pPr>
       <w:hyperlink r:id="rId6" w:history="1">
         <w:r>
           <w:rPr>
             <w:rStyle w:val="Hipervnculo"/>
+            <w:lang w:val="en-US"/>
           </w:rPr>
           <w:t>https://gitforwindows.org/</w:t>
         </w:r>
@@ -87,6 +93,31 @@
           <w:t>https://www.youtube.com/watch?v=eC2QJV51XG4*</w:t>
         </w:r>
       </w:hyperlink>
+    </w:p>
+    <w:p>
+      <w:r>
+        <w:t>GUÍA POO VIDEOS</w:t>
+      </w:r>
+      <w:r>
+        <w:tab/>
+      </w:r>
+    </w:p>
+    <w:p>
+      <w:hyperlink r:id="rId9" w:history="1">
+        <w:r>
+          <w:rPr>
+            <w:rStyle w:val="Hipervnculo"/>
+          </w:rPr>
+          <w:t>https://www.youtube.com/playlist?list=PLgwlfcqa5h3y1P5W-X13ZD-s1ItKqXcNk</w:t>
+        </w:r>
+      </w:hyperlink>
+    </w:p>
+    <w:p>
+      <w:pPr>
+        <w:rPr>
+          <w:u w:val="single"/>
+        </w:rPr>
+      </w:pPr>
     </w:p>
     <w:p/>
     <w:sectPr>

</xml_diff>

<commit_message>
Añadí relacioness y herencia
</commit_message>
<xml_diff>
--- a/LINKS.docx
+++ b/LINKS.docx
@@ -134,6 +134,66 @@
           <w:t>https://www.youtube.com/playlist?list=PLgwlfcqa5h3xrtCyk4wz_U_OiBZWVhw2whttps://www.youtube.com/playlist?list=PLgwlfcqa5h3xrtCyk4wz_U_OiBZWVhw2w</w:t>
         </w:r>
       </w:hyperlink>
+      <w:r>
+        <w:t>}</w:t>
+      </w:r>
+    </w:p>
+    <w:p/>
+    <w:p>
+      <w:pPr>
+        <w:rPr>
+          <w:u w:val="single"/>
+        </w:rPr>
+      </w:pPr>
+      <w:r>
+        <w:t>GUIA RELACIONES</w:t>
+      </w:r>
+    </w:p>
+    <w:p>
+      <w:pPr>
+        <w:rPr>
+          <w:u w:val="single"/>
+        </w:rPr>
+      </w:pPr>
+      <w:r>
+        <w:rPr>
+          <w:u w:val="single"/>
+        </w:rPr>
+        <w:t>https://www.youtube.com/playlist?list=PLgwlfcqa5h3y5vpitxQyKhiNYq3Y83Sa2</w:t>
+      </w:r>
+    </w:p>
+    <w:p>
+      <w:pPr>
+        <w:rPr>
+          <w:u w:val="single"/>
+        </w:rPr>
+      </w:pPr>
+    </w:p>
+    <w:p>
+      <w:pPr>
+        <w:rPr>
+          <w:u w:val="single"/>
+        </w:rPr>
+      </w:pPr>
+      <w:r>
+        <w:rPr>
+          <w:u w:val="single"/>
+        </w:rPr>
+        <w:t>GUIA HERENCIA</w:t>
+      </w:r>
+    </w:p>
+    <w:p>
+      <w:pPr>
+        <w:rPr>
+          <w:u w:val="single"/>
+        </w:rPr>
+      </w:pPr>
+      <w:r>
+        <w:rPr>
+          <w:u w:val="single"/>
+        </w:rPr>
+        <w:t>https://www.youtube.com/playlist?list=PLgwlfcqa5h3yFMYOoXEX55AlwSls01PF9</w:t>
+      </w:r>
     </w:p>
     <w:p/>
     <w:sectPr>

</xml_diff>

<commit_message>
Ultimo commit, fin del curso 11/5/2023
</commit_message>
<xml_diff>
--- a/LINKS.docx
+++ b/LINKS.docx
@@ -51,10 +51,16 @@
       </w:r>
     </w:p>
     <w:p>
+      <w:pPr>
+        <w:rPr>
+          <w:lang w:val="en-US"/>
+        </w:rPr>
+      </w:pPr>
       <w:hyperlink r:id="rId6" w:history="1">
         <w:r>
           <w:rPr>
             <w:rStyle w:val="Hipervnculo"/>
+            <w:lang w:val="en-US"/>
           </w:rPr>
           <w:t>https://gitforwindows.org/</w:t>
         </w:r>
@@ -346,9 +352,253 @@
     <w:p>
       <w:pPr>
         <w:rPr>
-          <w:lang w:val="en-US"/>
-        </w:rPr>
-      </w:pPr>
+          <w:u w:val="single"/>
+          <w:lang w:val="en-US"/>
+        </w:rPr>
+      </w:pPr>
+      <w:r>
+        <w:rPr>
+          <w:u w:val="single"/>
+          <w:lang w:val="en-US"/>
+        </w:rPr>
+        <w:t>GUIA JPA</w:t>
+      </w:r>
+    </w:p>
+    <w:p>
+      <w:pPr>
+        <w:rPr>
+          <w:u w:val="single"/>
+          <w:lang w:val="en-US"/>
+        </w:rPr>
+      </w:pPr>
+      <w:hyperlink r:id="rId16" w:history="1">
+        <w:r>
+          <w:rPr>
+            <w:rStyle w:val="Hipervnculo"/>
+            <w:lang w:val="en-US"/>
+          </w:rPr>
+          <w:t>https://www.youtube.com/playlist?list=PLgwlfcqa5h3y31yOIPSMM2dFvtF70nBL9</w:t>
+        </w:r>
+      </w:hyperlink>
+    </w:p>
+    <w:p>
+      <w:pPr>
+        <w:rPr>
+          <w:u w:val="single"/>
+        </w:rPr>
+      </w:pPr>
+      <w:r>
+        <w:rPr>
+          <w:u w:val="single"/>
+        </w:rPr>
+        <w:t>GUIA GIT</w:t>
+      </w:r>
+    </w:p>
+    <w:p>
+      <w:pPr>
+        <w:rPr>
+          <w:u w:val="single"/>
+        </w:rPr>
+      </w:pPr>
+      <w:hyperlink r:id="rId17" w:history="1">
+        <w:r>
+          <w:rPr>
+            <w:rStyle w:val="Hipervnculo"/>
+          </w:rPr>
+          <w:t>https://www.youtube.com/playlist?list=PLgwlfcqa5h3xypUOclgVoHegHt9xYL81U</w:t>
+        </w:r>
+      </w:hyperlink>
+    </w:p>
+    <w:p>
+      <w:pPr>
+        <w:rPr>
+          <w:u w:val="single"/>
+        </w:rPr>
+      </w:pPr>
+      <w:r>
+        <w:rPr>
+          <w:u w:val="single"/>
+        </w:rPr>
+        <w:t>GUIA HTML Y CSS</w:t>
+      </w:r>
+    </w:p>
+    <w:p>
+      <w:pPr>
+        <w:rPr>
+          <w:u w:val="single"/>
+        </w:rPr>
+      </w:pPr>
+      <w:hyperlink r:id="rId18" w:history="1">
+        <w:r>
+          <w:rPr>
+            <w:rStyle w:val="Hipervnculo"/>
+          </w:rPr>
+          <w:t>https://www.youtube.com/playlist?list=PLgwlfcqa5h3x-kYl8yustvhXPUYka9JlT</w:t>
+        </w:r>
+      </w:hyperlink>
+    </w:p>
+    <w:p>
+      <w:pPr>
+        <w:rPr>
+          <w:u w:val="single"/>
+        </w:rPr>
+      </w:pPr>
+      <w:proofErr w:type="spellStart"/>
+      <w:proofErr w:type="gramStart"/>
+      <w:r>
+        <w:rPr>
+          <w:u w:val="single"/>
+        </w:rPr>
+        <w:t>plugin</w:t>
+      </w:r>
+      <w:proofErr w:type="spellEnd"/>
+      <w:proofErr w:type="gramEnd"/>
+      <w:r>
+        <w:rPr>
+          <w:u w:val="single"/>
+        </w:rPr>
+        <w:t xml:space="preserve"> </w:t>
+      </w:r>
+      <w:proofErr w:type="spellStart"/>
+      <w:r>
+        <w:rPr>
+          <w:u w:val="single"/>
+        </w:rPr>
+        <w:t>maven</w:t>
+      </w:r>
+      <w:proofErr w:type="spellEnd"/>
+      <w:r>
+        <w:rPr>
+          <w:u w:val="single"/>
+        </w:rPr>
+        <w:t xml:space="preserve">: </w:t>
+      </w:r>
+      <w:r>
+        <w:rPr>
+          <w:u w:val="single"/>
+        </w:rPr>
+        <w:t xml:space="preserve">https://drive.google.com/file/d/1Kfyjq_QJh823D7S68tPPrqWjkDuYWidU/view </w:t>
+      </w:r>
+    </w:p>
+    <w:p>
+      <w:pPr>
+        <w:rPr>
+          <w:u w:val="single"/>
+        </w:rPr>
+      </w:pPr>
+      <w:r>
+        <w:rPr>
+          <w:u w:val="single"/>
+        </w:rPr>
+        <w:t>VIDEOS SPRING 1 y 2</w:t>
+      </w:r>
+    </w:p>
+    <w:p>
+      <w:pPr>
+        <w:rPr>
+          <w:u w:val="single"/>
+        </w:rPr>
+      </w:pPr>
+      <w:hyperlink r:id="rId19" w:history="1">
+        <w:r>
+          <w:rPr>
+            <w:rStyle w:val="Hipervnculo"/>
+          </w:rPr>
+          <w:t>https://www.youtube.com/playlist?list=PLgwlfcqa5h3zV73J6H9TwoqHWHeo8H2UC</w:t>
+        </w:r>
+      </w:hyperlink>
+    </w:p>
+    <w:p>
+      <w:pPr>
+        <w:rPr>
+          <w:u w:val="single"/>
+        </w:rPr>
+      </w:pPr>
+      <w:hyperlink r:id="rId20" w:history="1">
+        <w:r>
+          <w:rPr>
+            <w:rStyle w:val="Hipervnculo"/>
+          </w:rPr>
+          <w:t>https://www.youtube.com/playlist?list=PLgwlfcqa5h3xL7c-oUYDfa8Ff6Z0n5iUt</w:t>
+        </w:r>
+      </w:hyperlink>
+    </w:p>
+    <w:p>
+      <w:pPr>
+        <w:rPr>
+          <w:u w:val="single"/>
+        </w:rPr>
+      </w:pPr>
+      <w:r>
+        <w:rPr>
+          <w:u w:val="single"/>
+        </w:rPr>
+        <w:t>INTRO JS</w:t>
+      </w:r>
+    </w:p>
+    <w:p>
+      <w:pPr>
+        <w:rPr>
+          <w:u w:val="single"/>
+        </w:rPr>
+      </w:pPr>
+      <w:hyperlink r:id="rId21" w:history="1">
+        <w:r>
+          <w:rPr>
+            <w:rStyle w:val="Hipervnculo"/>
+          </w:rPr>
+          <w:t>https://www.youtube.com/playlist?list=PLgwlfcqa5h3yfZ6XIPhUo2VBzJarJk1y3</w:t>
+        </w:r>
+      </w:hyperlink>
+    </w:p>
+    <w:p>
+      <w:pPr>
+        <w:rPr>
+          <w:u w:val="single"/>
+        </w:rPr>
+      </w:pPr>
+      <w:r>
+        <w:rPr>
+          <w:u w:val="single"/>
+        </w:rPr>
+        <w:t xml:space="preserve">VIDEOS 1 Y 2 </w:t>
+      </w:r>
+      <w:proofErr w:type="spellStart"/>
+      <w:r>
+        <w:rPr>
+          <w:u w:val="single"/>
+        </w:rPr>
+        <w:t>react</w:t>
+      </w:r>
+      <w:proofErr w:type="spellEnd"/>
+    </w:p>
+    <w:p>
+      <w:pPr>
+        <w:rPr>
+          <w:u w:val="single"/>
+        </w:rPr>
+      </w:pPr>
+      <w:hyperlink r:id="rId22" w:history="1">
+        <w:r>
+          <w:rPr>
+            <w:rStyle w:val="Hipervnculo"/>
+          </w:rPr>
+          <w:t>https://www.youtube.com/playlist?list=PLgwlfcqa5h3zCvFE4Av8mgLzhNnfF8_ix</w:t>
+        </w:r>
+      </w:hyperlink>
+    </w:p>
+    <w:p>
+      <w:pPr>
+        <w:rPr>
+          <w:u w:val="single"/>
+        </w:rPr>
+      </w:pPr>
+      <w:r>
+        <w:rPr>
+          <w:u w:val="single"/>
+        </w:rPr>
+        <w:t>https://www.youtube.com/playlist?list=PLgwlfcqa5h3w9EHs3bQu3ZxsnMyvTXm5m</w:t>
+      </w:r>
     </w:p>
     <w:sectPr>
       <w:pgSz w:w="11906" w:h="16838"/>

</xml_diff>